<commit_message>
PDF y Word de explicación
</commit_message>
<xml_diff>
--- a/RecuperatoriosTP/TP3/TP3 - Explicación.docx
+++ b/RecuperatoriosTP/TP3/TP3 - Explicación.docx
@@ -85,21 +85,7 @@
         <w:rPr>
           <w:rFonts w:asciiTheme="minorHAnsi" w:hAnsiTheme="minorHAnsi" w:cstheme="minorHAnsi"/>
         </w:rPr>
-        <w:t xml:space="preserve">grama se basa todo en el </w:t>
-      </w:r>
-      <w:proofErr w:type="spellStart"/>
-      <w:r>
-        <w:rPr>
-          <w:rFonts w:asciiTheme="minorHAnsi" w:hAnsiTheme="minorHAnsi" w:cstheme="minorHAnsi"/>
-        </w:rPr>
-        <w:t>Form</w:t>
-      </w:r>
-      <w:proofErr w:type="spellEnd"/>
-      <w:r>
-        <w:rPr>
-          <w:rFonts w:asciiTheme="minorHAnsi" w:hAnsiTheme="minorHAnsi" w:cstheme="minorHAnsi"/>
-        </w:rPr>
-        <w:t xml:space="preserve"> principal, desde este podemos leer datos, abrir las distintas ventanas y realizar acciones con respecto a los clientes y las ventas.</w:t>
+        <w:t>grama se basa todo en el Form principal, desde este podemos leer datos, abrir las distintas ventanas y realizar acciones con respecto a los clientes y las ventas.</w:t>
       </w:r>
     </w:p>
     <w:p>
@@ -125,9 +111,9 @@
           <w:noProof/>
         </w:rPr>
         <w:drawing>
-          <wp:inline distT="0" distB="0" distL="0" distR="0" wp14:anchorId="60570DEF" wp14:editId="08E7D426">
-            <wp:extent cx="4511325" cy="2743200"/>
-            <wp:effectExtent l="0" t="0" r="3810" b="0"/>
+          <wp:inline distT="0" distB="0" distL="0" distR="0" wp14:anchorId="60570DEF" wp14:editId="5CE2EA25">
+            <wp:extent cx="4455092" cy="2717800"/>
+            <wp:effectExtent l="0" t="0" r="3175" b="6350"/>
             <wp:docPr id="1" name="Imagen 1"/>
             <wp:cNvGraphicFramePr>
               <a:graphicFrameLocks xmlns:a="http://schemas.openxmlformats.org/drawingml/2006/main" noChangeAspect="1"/>
@@ -136,23 +122,36 @@
               <a:graphicData uri="http://schemas.openxmlformats.org/drawingml/2006/picture">
                 <pic:pic xmlns:pic="http://schemas.openxmlformats.org/drawingml/2006/picture">
                   <pic:nvPicPr>
-                    <pic:cNvPr id="1" name=""/>
+                    <pic:cNvPr id="1" name="Imagen 1"/>
                     <pic:cNvPicPr/>
                   </pic:nvPicPr>
-                  <pic:blipFill>
-                    <a:blip r:embed="rId6"/>
-                    <a:stretch>
-                      <a:fillRect/>
-                    </a:stretch>
+                  <pic:blipFill rotWithShape="1">
+                    <a:blip r:embed="rId6">
+                      <a:extLst>
+                        <a:ext uri="{28A0092B-C50C-407E-A947-70E740481C1C}">
+                          <a14:useLocalDpi xmlns:a14="http://schemas.microsoft.com/office/drawing/2010/main" val="0"/>
+                        </a:ext>
+                      </a:extLst>
+                    </a:blip>
+                    <a:srcRect l="214"/>
+                    <a:stretch/>
                   </pic:blipFill>
-                  <pic:spPr>
+                  <pic:spPr bwMode="auto">
                     <a:xfrm>
                       <a:off x="0" y="0"/>
-                      <a:ext cx="4577308" cy="2783322"/>
+                      <a:ext cx="4458726" cy="2720017"/>
                     </a:xfrm>
                     <a:prstGeom prst="rect">
                       <a:avLst/>
                     </a:prstGeom>
+                    <a:ln>
+                      <a:noFill/>
+                    </a:ln>
+                    <a:extLst>
+                      <a:ext uri="{53640926-AAD7-44D8-BBD7-CCE9431645EC}">
+                        <a14:shadowObscured xmlns:a14="http://schemas.microsoft.com/office/drawing/2010/main"/>
+                      </a:ext>
+                    </a:extLst>
                   </pic:spPr>
                 </pic:pic>
               </a:graphicData>
@@ -796,31 +795,7 @@
     </w:p>
     <w:p>
       <w:r>
-        <w:t>Una vez agregamos el pedido, podemos ver que se agrega a lista (</w:t>
-      </w:r>
-      <w:proofErr w:type="spellStart"/>
-      <w:r>
-        <w:t>izq</w:t>
-      </w:r>
-      <w:proofErr w:type="spellEnd"/>
-      <w:r>
-        <w:t xml:space="preserve">) y cuando </w:t>
-      </w:r>
-      <w:proofErr w:type="spellStart"/>
-      <w:r>
-        <w:t>clickeamos</w:t>
-      </w:r>
-      <w:proofErr w:type="spellEnd"/>
-      <w:r>
-        <w:t>, podemos ver su información más detalladamente en el cuadro (</w:t>
-      </w:r>
-      <w:proofErr w:type="spellStart"/>
-      <w:r>
-        <w:t>der</w:t>
-      </w:r>
-      <w:proofErr w:type="spellEnd"/>
-      <w:r>
-        <w:t>).</w:t>
+        <w:t>Una vez agregamos el pedido, podemos ver que se agrega a lista (izq) y cuando clickeamos, podemos ver su información más detalladamente en el cuadro (der).</w:t>
       </w:r>
     </w:p>
     <w:p>
@@ -1055,10 +1030,10 @@
           <w:noProof/>
         </w:rPr>
         <w:drawing>
-          <wp:inline distT="0" distB="0" distL="0" distR="0" wp14:anchorId="40EFDD56" wp14:editId="74E06BF4">
-            <wp:extent cx="5372100" cy="5386464"/>
-            <wp:effectExtent l="0" t="0" r="0" b="5080"/>
-            <wp:docPr id="17" name="Imagen 17"/>
+          <wp:inline distT="0" distB="0" distL="0" distR="0" wp14:anchorId="68045F93" wp14:editId="2A61CF1C">
+            <wp:extent cx="5808133" cy="5410112"/>
+            <wp:effectExtent l="0" t="0" r="2540" b="635"/>
+            <wp:docPr id="2" name="Imagen 2"/>
             <wp:cNvGraphicFramePr>
               <a:graphicFrameLocks xmlns:a="http://schemas.openxmlformats.org/drawingml/2006/main" noChangeAspect="1"/>
             </wp:cNvGraphicFramePr>
@@ -1066,12 +1041,12 @@
               <a:graphicData uri="http://schemas.openxmlformats.org/drawingml/2006/picture">
                 <pic:pic xmlns:pic="http://schemas.openxmlformats.org/drawingml/2006/picture">
                   <pic:nvPicPr>
-                    <pic:cNvPr id="17" name="Imagen 17"/>
+                    <pic:cNvPr id="0" name="Picture 1"/>
                     <pic:cNvPicPr>
                       <a:picLocks noChangeAspect="1" noChangeArrowheads="1"/>
                     </pic:cNvPicPr>
                   </pic:nvPicPr>
-                  <pic:blipFill>
+                  <pic:blipFill rotWithShape="1">
                     <a:blip r:embed="rId14">
                       <a:extLst>
                         <a:ext uri="{28A0092B-C50C-407E-A947-70E740481C1C}">
@@ -1079,15 +1054,13 @@
                         </a:ext>
                       </a:extLst>
                     </a:blip>
-                    <a:srcRect l="133" r="133"/>
-                    <a:stretch>
-                      <a:fillRect/>
-                    </a:stretch>
+                    <a:srcRect t="4573"/>
+                    <a:stretch/>
                   </pic:blipFill>
                   <pic:spPr bwMode="auto">
                     <a:xfrm>
                       <a:off x="0" y="0"/>
-                      <a:ext cx="5383245" cy="5397639"/>
+                      <a:ext cx="5825988" cy="5426744"/>
                     </a:xfrm>
                     <a:prstGeom prst="rect">
                       <a:avLst/>
@@ -1140,9 +1113,9 @@
           <w:noProof/>
         </w:rPr>
         <w:drawing>
-          <wp:inline distT="0" distB="0" distL="0" distR="0" wp14:anchorId="2A34DBE8" wp14:editId="08B717AA">
-            <wp:extent cx="6924431" cy="3200400"/>
-            <wp:effectExtent l="0" t="0" r="0" b="0"/>
+          <wp:inline distT="0" distB="0" distL="0" distR="0" wp14:anchorId="2A34DBE8" wp14:editId="4159AB5F">
+            <wp:extent cx="6928182" cy="3044787"/>
+            <wp:effectExtent l="0" t="0" r="6350" b="3810"/>
             <wp:docPr id="22" name="Imagen 22"/>
             <wp:cNvGraphicFramePr>
               <a:graphicFrameLocks xmlns:a="http://schemas.openxmlformats.org/drawingml/2006/main" noChangeAspect="1"/>
@@ -1151,7 +1124,7 @@
               <a:graphicData uri="http://schemas.openxmlformats.org/drawingml/2006/picture">
                 <pic:pic xmlns:pic="http://schemas.openxmlformats.org/drawingml/2006/picture">
                   <pic:nvPicPr>
-                    <pic:cNvPr id="0" name="Picture 64"/>
+                    <pic:cNvPr id="22" name="Imagen 22"/>
                     <pic:cNvPicPr>
                       <a:picLocks noChangeAspect="1" noChangeArrowheads="1"/>
                     </pic:cNvPicPr>
@@ -1164,7 +1137,6 @@
                         </a:ext>
                       </a:extLst>
                     </a:blip>
-                    <a:srcRect/>
                     <a:stretch>
                       <a:fillRect/>
                     </a:stretch>
@@ -1172,7 +1144,7 @@
                   <pic:spPr bwMode="auto">
                     <a:xfrm>
                       <a:off x="0" y="0"/>
-                      <a:ext cx="6928182" cy="3202134"/>
+                      <a:ext cx="6928182" cy="3044787"/>
                     </a:xfrm>
                     <a:prstGeom prst="rect">
                       <a:avLst/>
@@ -1225,7 +1197,6 @@
       <w:r>
         <w:t xml:space="preserve">, las cuales se encargan de que los datos de este sean válidos y no haya fallos más adelante. Respecto a estas excepciones, cree una clase del tipo </w:t>
       </w:r>
-      <w:proofErr w:type="spellStart"/>
       <w:r>
         <w:rPr>
           <w:i/>
@@ -1233,7 +1204,6 @@
         </w:rPr>
         <w:t>Exception</w:t>
       </w:r>
-      <w:proofErr w:type="spellEnd"/>
       <w:r>
         <w:t xml:space="preserve"> como clase padre, para luego derivar de esta las otras excepciones y así hacerlo más fácil de atrapar si se lanza alguna.</w:t>
       </w:r>
@@ -1251,7 +1221,6 @@
       <w:r>
         <w:t xml:space="preserve">encontrarse controladas en </w:t>
       </w:r>
-      <w:proofErr w:type="spellStart"/>
       <w:r>
         <w:rPr>
           <w:i/>
@@ -1259,11 +1228,9 @@
         </w:rPr>
         <w:t>FrmPrincipal</w:t>
       </w:r>
-      <w:proofErr w:type="spellEnd"/>
       <w:r>
         <w:t xml:space="preserve"> y en </w:t>
       </w:r>
-      <w:proofErr w:type="spellStart"/>
       <w:r>
         <w:rPr>
           <w:i/>
@@ -1271,7 +1238,6 @@
         </w:rPr>
         <w:t>FrmAgregarCliente</w:t>
       </w:r>
-      <w:proofErr w:type="spellEnd"/>
       <w:r>
         <w:t>.</w:t>
       </w:r>
@@ -1280,25 +1246,14 @@
       <w:pPr>
         <w:pStyle w:val="Ttulo2"/>
       </w:pPr>
-      <w:proofErr w:type="spellStart"/>
-      <w:r>
-        <w:t>Unit</w:t>
-      </w:r>
-      <w:proofErr w:type="spellEnd"/>
-      <w:r>
-        <w:t xml:space="preserve"> </w:t>
-      </w:r>
-      <w:proofErr w:type="spellStart"/>
-      <w:r>
-        <w:t>Testing</w:t>
-      </w:r>
-      <w:proofErr w:type="spellEnd"/>
+      <w:r>
+        <w:t>Unit Testing</w:t>
+      </w:r>
     </w:p>
     <w:p>
       <w:r>
         <w:t xml:space="preserve">Dentro de la solución, se encuentra el proyecto </w:t>
       </w:r>
-      <w:proofErr w:type="spellStart"/>
       <w:r>
         <w:rPr>
           <w:b/>
@@ -1306,7 +1261,6 @@
         </w:rPr>
         <w:t>UnitTesting</w:t>
       </w:r>
-      <w:proofErr w:type="spellEnd"/>
       <w:r>
         <w:t>, la cual tiene dos clases:</w:t>
       </w:r>
@@ -1315,11 +1269,9 @@
       <w:pPr>
         <w:pStyle w:val="Ttulo3"/>
       </w:pPr>
-      <w:proofErr w:type="spellStart"/>
       <w:r>
         <w:t>ClienteTest</w:t>
       </w:r>
-      <w:proofErr w:type="spellEnd"/>
     </w:p>
     <w:p>
       <w:r>
@@ -1350,7 +1302,6 @@
           <w:sz w:val="22"/>
         </w:rPr>
       </w:pPr>
-      <w:proofErr w:type="spellStart"/>
       <w:r>
         <w:rPr>
           <w:rFonts w:ascii="Consolas" w:hAnsi="Consolas"/>
@@ -1359,7 +1310,6 @@
         </w:rPr>
         <w:t>GetClientePorDni</w:t>
       </w:r>
-      <w:proofErr w:type="spellEnd"/>
     </w:p>
     <w:p>
       <w:pPr>
@@ -1399,7 +1349,6 @@
           <w:sz w:val="22"/>
         </w:rPr>
       </w:pPr>
-      <w:proofErr w:type="spellStart"/>
       <w:r>
         <w:rPr>
           <w:rFonts w:ascii="Consolas" w:hAnsi="Consolas"/>
@@ -1408,7 +1357,6 @@
         </w:rPr>
         <w:t>CadenaEsValida</w:t>
       </w:r>
-      <w:proofErr w:type="spellEnd"/>
     </w:p>
     <w:p>
       <w:pPr>
@@ -1423,7 +1371,6 @@
           <w:sz w:val="22"/>
         </w:rPr>
       </w:pPr>
-      <w:proofErr w:type="spellStart"/>
       <w:r>
         <w:rPr>
           <w:rFonts w:ascii="Consolas" w:hAnsi="Consolas"/>
@@ -1432,23 +1379,19 @@
         </w:rPr>
         <w:t>AgregarCliente</w:t>
       </w:r>
-      <w:proofErr w:type="spellEnd"/>
     </w:p>
     <w:p>
       <w:pPr>
         <w:pStyle w:val="Ttulo3"/>
       </w:pPr>
-      <w:proofErr w:type="spellStart"/>
       <w:r>
         <w:t>ProductoTest</w:t>
       </w:r>
-      <w:proofErr w:type="spellEnd"/>
     </w:p>
     <w:p>
       <w:r>
         <w:t xml:space="preserve">En esta clase realizo dos test del mismo método, </w:t>
       </w:r>
-      <w:proofErr w:type="spellStart"/>
       <w:r>
         <w:rPr>
           <w:rFonts w:ascii="Consolas" w:hAnsi="Consolas"/>
@@ -1457,7 +1400,6 @@
         </w:rPr>
         <w:t>GetProductoPorId</w:t>
       </w:r>
-      <w:proofErr w:type="spellEnd"/>
       <w:r>
         <w:t>.</w:t>
       </w:r>
@@ -1466,11 +1408,9 @@
       <w:pPr>
         <w:pStyle w:val="Ttulo2"/>
       </w:pPr>
-      <w:proofErr w:type="spellStart"/>
       <w:r>
         <w:t>Generics</w:t>
       </w:r>
-      <w:proofErr w:type="spellEnd"/>
       <w:r>
         <w:rPr>
           <w:rFonts w:ascii="Consolas" w:hAnsi="Consolas"/>
@@ -1482,7 +1422,6 @@
       <w:r>
         <w:t xml:space="preserve">El tipo genérico lo incluí en la clase </w:t>
       </w:r>
-      <w:proofErr w:type="spellStart"/>
       <w:r>
         <w:rPr>
           <w:b/>
@@ -1490,7 +1429,6 @@
         </w:rPr>
         <w:t>Serializadora</w:t>
       </w:r>
-      <w:proofErr w:type="spellEnd"/>
       <w:r>
         <w:t xml:space="preserve">, la cual se encarga de la lectura y escritura de archivos. Decidí utilizarla allí para hacer más fácil la tarea de manejo de archivos y no hacer </w:t>
       </w:r>
@@ -1520,7 +1458,19 @@
           <w:rPr>
             <w:rStyle w:val="Hipervnculo"/>
           </w:rPr>
-          <w:t xml:space="preserve">derivadas de </w:t>
+          <w:t>derivadas</w:t>
+        </w:r>
+        <w:r>
+          <w:rPr>
+            <w:rStyle w:val="Hipervnculo"/>
+          </w:rPr>
+          <w:t xml:space="preserve"> </w:t>
+        </w:r>
+        <w:r>
+          <w:rPr>
+            <w:rStyle w:val="Hipervnculo"/>
+          </w:rPr>
+          <w:t xml:space="preserve">de </w:t>
         </w:r>
         <w:r>
           <w:rPr>
@@ -1565,9 +1515,14 @@
     </w:p>
     <w:p>
       <w:r>
-        <w:t>El manejo de archivos fue especialmente el tema más interesante, me encontré con varios problemas por los datos que contenía y las propiedades que requería. Finalmente pude resolver los problemas y terminé con tres archivos .XML:</w:t>
-      </w:r>
-    </w:p>
+        <w:t>El manejo de archivos fue especialmente el tema más interesante, me encontré con varios problemas por los datos que contenía y las propiedades que requería. Finalmente pude resolver los problemas y terminé con tres archivos .XML</w:t>
+      </w:r>
+      <w:bookmarkStart w:id="6" w:name="_Hlk108122150"/>
+      <w:r>
+        <w:t>:</w:t>
+      </w:r>
+    </w:p>
+    <w:bookmarkEnd w:id="6"/>
     <w:p>
       <w:pPr>
         <w:pStyle w:val="Prrafodelista"/>
@@ -1575,12 +1530,16 @@
           <w:ilvl w:val="0"/>
           <w:numId w:val="4"/>
         </w:numPr>
+        <w:ind w:left="1004"/>
       </w:pPr>
       <w:proofErr w:type="spellStart"/>
       <w:r>
         <w:t>ListadoDeProductos</w:t>
       </w:r>
       <w:proofErr w:type="spellEnd"/>
+      <w:r>
+        <w:t>,</w:t>
+      </w:r>
     </w:p>
     <w:p>
       <w:pPr>
@@ -1589,12 +1548,16 @@
           <w:ilvl w:val="0"/>
           <w:numId w:val="4"/>
         </w:numPr>
+        <w:ind w:left="1004"/>
       </w:pPr>
       <w:proofErr w:type="spellStart"/>
       <w:r>
         <w:t>ListadoDeClientes</w:t>
       </w:r>
       <w:proofErr w:type="spellEnd"/>
+      <w:r>
+        <w:t>,</w:t>
+      </w:r>
     </w:p>
     <w:p>
       <w:pPr>
@@ -1603,12 +1566,52 @@
           <w:ilvl w:val="0"/>
           <w:numId w:val="4"/>
         </w:numPr>
+        <w:ind w:left="1004"/>
       </w:pPr>
       <w:proofErr w:type="spellStart"/>
       <w:r>
         <w:t>ListadoDeVentas</w:t>
       </w:r>
       <w:proofErr w:type="spellEnd"/>
+      <w:r>
+        <w:t>;</w:t>
+      </w:r>
+    </w:p>
+    <w:p>
+      <w:r>
+        <w:t>y un archivo .</w:t>
+      </w:r>
+      <w:proofErr w:type="spellStart"/>
+      <w:r>
+        <w:t>txt</w:t>
+      </w:r>
+      <w:proofErr w:type="spellEnd"/>
+      <w:r>
+        <w:t xml:space="preserve"> donde se muestran todas las ventas realizadas</w:t>
+      </w:r>
+      <w:r>
+        <w:t xml:space="preserve"> (se guarda en Documentos)</w:t>
+      </w:r>
+      <w:r>
+        <w:t>:</w:t>
+      </w:r>
+    </w:p>
+    <w:p>
+      <w:pPr>
+        <w:pStyle w:val="Prrafodelista"/>
+        <w:numPr>
+          <w:ilvl w:val="0"/>
+          <w:numId w:val="5"/>
+        </w:numPr>
+      </w:pPr>
+      <w:proofErr w:type="spellStart"/>
+      <w:r>
+        <w:t>ListadoDeVentas</w:t>
+      </w:r>
+      <w:proofErr w:type="spellEnd"/>
+      <w:r>
+        <w:t>.</w:t>
+      </w:r>
     </w:p>
     <w:p/>
     <w:sectPr>
@@ -1740,6 +1743,119 @@
     </w:lvl>
   </w:abstractNum>
   <w:abstractNum w:abstractNumId="1" w15:restartNumberingAfterBreak="0">
+    <w:nsid w:val="235233E7"/>
+    <w:multiLevelType w:val="hybridMultilevel"/>
+    <w:tmpl w:val="BDDAFA98"/>
+    <w:lvl w:ilvl="0" w:tplc="2C0A0001">
+      <w:start w:val="1"/>
+      <w:numFmt w:val="bullet"/>
+      <w:lvlText w:val=""/>
+      <w:lvlJc w:val="left"/>
+      <w:pPr>
+        <w:ind w:left="1004" w:hanging="360"/>
+      </w:pPr>
+      <w:rPr>
+        <w:rFonts w:ascii="Symbol" w:hAnsi="Symbol" w:hint="default"/>
+      </w:rPr>
+    </w:lvl>
+    <w:lvl w:ilvl="1" w:tplc="2C0A0003" w:tentative="1">
+      <w:start w:val="1"/>
+      <w:numFmt w:val="bullet"/>
+      <w:lvlText w:val="o"/>
+      <w:lvlJc w:val="left"/>
+      <w:pPr>
+        <w:ind w:left="1724" w:hanging="360"/>
+      </w:pPr>
+      <w:rPr>
+        <w:rFonts w:ascii="Courier New" w:hAnsi="Courier New" w:cs="Courier New" w:hint="default"/>
+      </w:rPr>
+    </w:lvl>
+    <w:lvl w:ilvl="2" w:tplc="2C0A0005" w:tentative="1">
+      <w:start w:val="1"/>
+      <w:numFmt w:val="bullet"/>
+      <w:lvlText w:val=""/>
+      <w:lvlJc w:val="left"/>
+      <w:pPr>
+        <w:ind w:left="2444" w:hanging="360"/>
+      </w:pPr>
+      <w:rPr>
+        <w:rFonts w:ascii="Wingdings" w:hAnsi="Wingdings" w:hint="default"/>
+      </w:rPr>
+    </w:lvl>
+    <w:lvl w:ilvl="3" w:tplc="2C0A0001" w:tentative="1">
+      <w:start w:val="1"/>
+      <w:numFmt w:val="bullet"/>
+      <w:lvlText w:val=""/>
+      <w:lvlJc w:val="left"/>
+      <w:pPr>
+        <w:ind w:left="3164" w:hanging="360"/>
+      </w:pPr>
+      <w:rPr>
+        <w:rFonts w:ascii="Symbol" w:hAnsi="Symbol" w:hint="default"/>
+      </w:rPr>
+    </w:lvl>
+    <w:lvl w:ilvl="4" w:tplc="2C0A0003" w:tentative="1">
+      <w:start w:val="1"/>
+      <w:numFmt w:val="bullet"/>
+      <w:lvlText w:val="o"/>
+      <w:lvlJc w:val="left"/>
+      <w:pPr>
+        <w:ind w:left="3884" w:hanging="360"/>
+      </w:pPr>
+      <w:rPr>
+        <w:rFonts w:ascii="Courier New" w:hAnsi="Courier New" w:cs="Courier New" w:hint="default"/>
+      </w:rPr>
+    </w:lvl>
+    <w:lvl w:ilvl="5" w:tplc="2C0A0005" w:tentative="1">
+      <w:start w:val="1"/>
+      <w:numFmt w:val="bullet"/>
+      <w:lvlText w:val=""/>
+      <w:lvlJc w:val="left"/>
+      <w:pPr>
+        <w:ind w:left="4604" w:hanging="360"/>
+      </w:pPr>
+      <w:rPr>
+        <w:rFonts w:ascii="Wingdings" w:hAnsi="Wingdings" w:hint="default"/>
+      </w:rPr>
+    </w:lvl>
+    <w:lvl w:ilvl="6" w:tplc="2C0A0001" w:tentative="1">
+      <w:start w:val="1"/>
+      <w:numFmt w:val="bullet"/>
+      <w:lvlText w:val=""/>
+      <w:lvlJc w:val="left"/>
+      <w:pPr>
+        <w:ind w:left="5324" w:hanging="360"/>
+      </w:pPr>
+      <w:rPr>
+        <w:rFonts w:ascii="Symbol" w:hAnsi="Symbol" w:hint="default"/>
+      </w:rPr>
+    </w:lvl>
+    <w:lvl w:ilvl="7" w:tplc="2C0A0003" w:tentative="1">
+      <w:start w:val="1"/>
+      <w:numFmt w:val="bullet"/>
+      <w:lvlText w:val="o"/>
+      <w:lvlJc w:val="left"/>
+      <w:pPr>
+        <w:ind w:left="6044" w:hanging="360"/>
+      </w:pPr>
+      <w:rPr>
+        <w:rFonts w:ascii="Courier New" w:hAnsi="Courier New" w:cs="Courier New" w:hint="default"/>
+      </w:rPr>
+    </w:lvl>
+    <w:lvl w:ilvl="8" w:tplc="2C0A0005" w:tentative="1">
+      <w:start w:val="1"/>
+      <w:numFmt w:val="bullet"/>
+      <w:lvlText w:val=""/>
+      <w:lvlJc w:val="left"/>
+      <w:pPr>
+        <w:ind w:left="6764" w:hanging="360"/>
+      </w:pPr>
+      <w:rPr>
+        <w:rFonts w:ascii="Wingdings" w:hAnsi="Wingdings" w:hint="default"/>
+      </w:rPr>
+    </w:lvl>
+  </w:abstractNum>
+  <w:abstractNum w:abstractNumId="2" w15:restartNumberingAfterBreak="0">
     <w:nsid w:val="414244BA"/>
     <w:multiLevelType w:val="hybridMultilevel"/>
     <w:tmpl w:val="D200E6FA"/>
@@ -1852,7 +1968,7 @@
       </w:rPr>
     </w:lvl>
   </w:abstractNum>
-  <w:abstractNum w:abstractNumId="2" w15:restartNumberingAfterBreak="0">
+  <w:abstractNum w:abstractNumId="3" w15:restartNumberingAfterBreak="0">
     <w:nsid w:val="478927E2"/>
     <w:multiLevelType w:val="hybridMultilevel"/>
     <w:tmpl w:val="A82420CE"/>
@@ -1938,7 +2054,7 @@
       </w:pPr>
     </w:lvl>
   </w:abstractNum>
-  <w:abstractNum w:abstractNumId="3" w15:restartNumberingAfterBreak="0">
+  <w:abstractNum w:abstractNumId="4" w15:restartNumberingAfterBreak="0">
     <w:nsid w:val="79E7632E"/>
     <w:multiLevelType w:val="hybridMultilevel"/>
     <w:tmpl w:val="3474B67E"/>
@@ -2055,16 +2171,19 @@
     </w:lvl>
   </w:abstractNum>
   <w:num w:numId="1">
-    <w:abstractNumId w:val="1"/>
+    <w:abstractNumId w:val="2"/>
   </w:num>
   <w:num w:numId="2">
-    <w:abstractNumId w:val="2"/>
+    <w:abstractNumId w:val="3"/>
   </w:num>
   <w:num w:numId="3">
     <w:abstractNumId w:val="0"/>
   </w:num>
   <w:num w:numId="4">
-    <w:abstractNumId w:val="3"/>
+    <w:abstractNumId w:val="4"/>
+  </w:num>
+  <w:num w:numId="5">
+    <w:abstractNumId w:val="1"/>
   </w:num>
 </w:numbering>
 </file>
@@ -2467,7 +2586,7 @@
   <w:style w:type="paragraph" w:default="1" w:styleId="Normal">
     <w:name w:val="Normal"/>
     <w:qFormat/>
-    <w:rsid w:val="00382F92"/>
+    <w:rsid w:val="00CA6EA2"/>
     <w:pPr>
       <w:spacing w:after="120"/>
       <w:ind w:left="284"/>

</xml_diff>